<commit_message>
new examples and doc update
</commit_message>
<xml_diff>
--- a/ProgrammingLanguage/Java/JDK_API.docx
+++ b/ProgrammingLanguage/Java/JDK_API.docx
@@ -67,7 +67,7 @@
       <w:r>
         <w:rPr/>
         <w:drawing>
-          <wp:inline distT="0" distB="635" distL="0" distR="17780">
+          <wp:inline distT="0" distB="0" distL="0" distR="0">
             <wp:extent cx="5468620" cy="2437765"/>
             <wp:effectExtent l="0" t="0" r="0" b="0"/>
             <wp:docPr id="1" name="图片 1" descr="IMG_256"/>
@@ -177,7 +177,52 @@
         </w:rPr>
       </w:pPr>
       <w:r>
+        <w:rPr>
+          <w:sz w:val="20"/>
+          <w:szCs w:val="20"/>
+          <w:lang w:val="en-US"/>
+        </w:rPr>
+      </w:r>
+    </w:p>
+    <w:p>
+      <w:pPr>
+        <w:pStyle w:val="Normal"/>
+        <w:numPr>
+          <w:ilvl w:val="0"/>
+          <w:numId w:val="0"/>
+        </w:numPr>
+        <w:jc w:val="left"/>
         <w:rPr/>
+      </w:pPr>
+      <w:r>
+        <w:rPr>
+          <w:sz w:val="20"/>
+          <w:szCs w:val="20"/>
+          <w:lang w:val="en-US"/>
+        </w:rPr>
+        <w:t>Vector vs ArrayList: Vector is slow and take more space. Most of time, developer use locks to lock a few instruction, so does not need thread-safe data structure like vector.</w:t>
+      </w:r>
+    </w:p>
+    <w:p>
+      <w:pPr>
+        <w:pStyle w:val="Normal"/>
+        <w:numPr>
+          <w:ilvl w:val="0"/>
+          <w:numId w:val="0"/>
+        </w:numPr>
+        <w:jc w:val="left"/>
+        <w:rPr>
+          <w:sz w:val="20"/>
+          <w:szCs w:val="20"/>
+          <w:lang w:val="en-US"/>
+        </w:rPr>
+      </w:pPr>
+      <w:r>
+        <w:rPr>
+          <w:sz w:val="20"/>
+          <w:szCs w:val="20"/>
+          <w:lang w:val="en-US"/>
+        </w:rPr>
       </w:r>
     </w:p>
     <w:p>
@@ -196,52 +241,7 @@
           <w:szCs w:val="20"/>
           <w:lang w:val="en-US"/>
         </w:rPr>
-        <w:t>Vector vs ArrayList: Vector is slow and take more space. Most of time, developer use locks to lock a few instruction, so does not need thread-safe data structure like vector.</w:t>
-      </w:r>
-    </w:p>
-    <w:p>
-      <w:pPr>
-        <w:pStyle w:val="Normal"/>
-        <w:numPr>
-          <w:ilvl w:val="0"/>
-          <w:numId w:val="0"/>
-        </w:numPr>
-        <w:jc w:val="left"/>
-        <w:rPr>
-          <w:sz w:val="20"/>
-          <w:szCs w:val="20"/>
-          <w:lang w:val="en-US"/>
-        </w:rPr>
-      </w:pPr>
-      <w:r>
-        <w:rPr/>
-      </w:r>
-    </w:p>
-    <w:p>
-      <w:pPr>
-        <w:pStyle w:val="Normal"/>
-        <w:numPr>
-          <w:ilvl w:val="0"/>
-          <w:numId w:val="0"/>
-        </w:numPr>
-        <w:jc w:val="left"/>
-        <w:rPr/>
-      </w:pPr>
-      <w:r>
-        <w:rPr>
-          <w:sz w:val="20"/>
-          <w:szCs w:val="20"/>
-          <w:lang w:val="en-US"/>
-        </w:rPr>
-        <w:t>2.</w:t>
-      </w:r>
-      <w:r>
-        <w:rPr>
-          <w:sz w:val="20"/>
-          <w:szCs w:val="20"/>
-          <w:lang w:val="en-US"/>
-        </w:rPr>
-        <w:t>Create two dimensional List, which syntax is correct?</w:t>
+        <w:t>2.Create two dimensional List, which syntax is correct?</w:t>
       </w:r>
     </w:p>
     <w:p>
@@ -285,7 +285,7 @@
           <w:rFonts w:eastAsia="Consolas" w:ascii="Consolas" w:hAnsi="Consolas"/>
           <w:color w:val="000000"/>
           <w:sz w:val="20"/>
-          <w:shd w:fill="D4D4D4" w:val="clear"/>
+          <w:highlight w:val="lightGray"/>
           <w:lang w:val="en-US"/>
         </w:rPr>
       </w:r>
@@ -652,29 +652,17 @@
           <w:ilvl w:val="0"/>
           <w:numId w:val="0"/>
         </w:numPr>
-        <w:ind w:left="720" w:hanging="0"/>
-        <w:jc w:val="left"/>
-        <w:rPr>
-          <w:sz w:val="20"/>
-          <w:szCs w:val="20"/>
-          <w:lang w:val="en-US"/>
-        </w:rPr>
-      </w:pPr>
-      <w:r>
-        <w:rPr>
-          <w:sz w:val="20"/>
-          <w:szCs w:val="20"/>
-          <w:lang w:val="en-US"/>
-        </w:rPr>
-        <w:t xml:space="preserve">3. </w:t>
-      </w:r>
-      <w:r>
-        <w:rPr>
-          <w:sz w:val="20"/>
-          <w:szCs w:val="20"/>
-          <w:lang w:val="en-US"/>
-        </w:rPr>
-        <w:t>Iterate map</w:t>
+        <w:ind w:hanging="0"/>
+        <w:jc w:val="left"/>
+        <w:rPr/>
+      </w:pPr>
+      <w:r>
+        <w:rPr>
+          <w:sz w:val="20"/>
+          <w:szCs w:val="20"/>
+          <w:lang w:val="en-US"/>
+        </w:rPr>
+        <w:t>3. Iterate map</w:t>
       </w:r>
     </w:p>
     <w:p>
@@ -1021,7 +1009,6 @@
         <w:keepNext w:val="false"/>
         <w:keepLines w:val="false"/>
         <w:widowControl/>
-        <w:pBdr/>
         <w:shd w:val="clear" w:fill="FFFFFF"/>
         <w:spacing w:lineRule="atLeast" w:line="21" w:beforeAutospacing="0" w:before="0" w:afterAutospacing="0" w:after="0"/>
         <w:ind w:left="0" w:right="0" w:hanging="0"/>
@@ -2028,29 +2015,17 @@
           <w:ilvl w:val="0"/>
           <w:numId w:val="0"/>
         </w:numPr>
-        <w:ind w:left="720" w:hanging="0"/>
-        <w:jc w:val="left"/>
-        <w:rPr>
-          <w:sz w:val="20"/>
-          <w:szCs w:val="20"/>
-          <w:lang w:val="en-US"/>
-        </w:rPr>
-      </w:pPr>
-      <w:r>
-        <w:rPr>
-          <w:sz w:val="20"/>
-          <w:szCs w:val="20"/>
-          <w:lang w:val="en-US"/>
-        </w:rPr>
-        <w:t xml:space="preserve">1/ </w:t>
-      </w:r>
-      <w:r>
-        <w:rPr>
-          <w:sz w:val="20"/>
-          <w:szCs w:val="20"/>
-          <w:lang w:val="en-US"/>
-        </w:rPr>
-        <w:t>Sort Map by Key</w:t>
+        <w:ind w:hanging="0"/>
+        <w:jc w:val="left"/>
+        <w:rPr/>
+      </w:pPr>
+      <w:r>
+        <w:rPr>
+          <w:sz w:val="20"/>
+          <w:szCs w:val="20"/>
+          <w:lang w:val="en-US"/>
+        </w:rPr>
+        <w:t>1/ Sort Map by Key</w:t>
       </w:r>
     </w:p>
     <w:p>
@@ -2213,29 +2188,17 @@
           <w:ilvl w:val="0"/>
           <w:numId w:val="0"/>
         </w:numPr>
-        <w:ind w:left="720" w:hanging="0"/>
-        <w:jc w:val="left"/>
-        <w:rPr>
-          <w:sz w:val="20"/>
-          <w:szCs w:val="20"/>
-          <w:lang w:val="en-US"/>
-        </w:rPr>
-      </w:pPr>
-      <w:r>
-        <w:rPr>
-          <w:sz w:val="20"/>
-          <w:szCs w:val="20"/>
-          <w:lang w:val="en-US"/>
-        </w:rPr>
-        <w:t xml:space="preserve">2/ </w:t>
-      </w:r>
-      <w:r>
-        <w:rPr>
-          <w:sz w:val="20"/>
-          <w:szCs w:val="20"/>
-          <w:lang w:val="en-US"/>
-        </w:rPr>
-        <w:t>Sort Map by Value</w:t>
+        <w:ind w:hanging="0"/>
+        <w:jc w:val="left"/>
+        <w:rPr/>
+      </w:pPr>
+      <w:r>
+        <w:rPr>
+          <w:sz w:val="20"/>
+          <w:szCs w:val="20"/>
+          <w:lang w:val="en-US"/>
+        </w:rPr>
+        <w:t>2/ Sort Map by Value</w:t>
       </w:r>
     </w:p>
     <w:p>
@@ -2844,7 +2807,104 @@
         </w:rPr>
       </w:pPr>
       <w:r>
+        <w:rPr>
+          <w:sz w:val="20"/>
+          <w:szCs w:val="20"/>
+          <w:lang w:val="en-US"/>
+        </w:rPr>
+      </w:r>
+    </w:p>
+    <w:p>
+      <w:pPr>
+        <w:pStyle w:val="Normal"/>
+        <w:widowControl w:val="false"/>
+        <w:numPr>
+          <w:ilvl w:val="0"/>
+          <w:numId w:val="0"/>
+        </w:numPr>
+        <w:ind w:left="720" w:hanging="0"/>
+        <w:jc w:val="left"/>
+        <w:rPr>
+          <w:sz w:val="20"/>
+          <w:szCs w:val="20"/>
+          <w:lang w:val="en-US"/>
+        </w:rPr>
+      </w:pPr>
+      <w:r>
+        <w:rPr>
+          <w:sz w:val="20"/>
+          <w:szCs w:val="20"/>
+          <w:lang w:val="en-US"/>
+        </w:rPr>
+      </w:r>
+    </w:p>
+    <w:p>
+      <w:pPr>
+        <w:pStyle w:val="Normal"/>
+        <w:widowControl w:val="false"/>
+        <w:numPr>
+          <w:ilvl w:val="0"/>
+          <w:numId w:val="0"/>
+        </w:numPr>
+        <w:ind w:left="720" w:hanging="0"/>
+        <w:jc w:val="left"/>
+        <w:rPr>
+          <w:sz w:val="20"/>
+          <w:szCs w:val="20"/>
+          <w:lang w:val="en-US"/>
+        </w:rPr>
+      </w:pPr>
+      <w:r>
+        <w:rPr>
+          <w:sz w:val="20"/>
+          <w:szCs w:val="20"/>
+          <w:lang w:val="en-US"/>
+        </w:rPr>
+      </w:r>
+    </w:p>
+    <w:p>
+      <w:pPr>
+        <w:pStyle w:val="Normal"/>
+        <w:widowControl w:val="false"/>
+        <w:numPr>
+          <w:ilvl w:val="0"/>
+          <w:numId w:val="0"/>
+        </w:numPr>
+        <w:ind w:left="720" w:hanging="0"/>
+        <w:jc w:val="left"/>
+        <w:rPr>
+          <w:sz w:val="20"/>
+          <w:szCs w:val="20"/>
+          <w:lang w:val="en-US"/>
+        </w:rPr>
+      </w:pPr>
+      <w:r>
+        <w:rPr>
+          <w:sz w:val="20"/>
+          <w:szCs w:val="20"/>
+          <w:lang w:val="en-US"/>
+        </w:rPr>
+      </w:r>
+    </w:p>
+    <w:p>
+      <w:pPr>
+        <w:pStyle w:val="Normal"/>
+        <w:widowControl w:val="false"/>
+        <w:numPr>
+          <w:ilvl w:val="0"/>
+          <w:numId w:val="0"/>
+        </w:numPr>
+        <w:ind w:hanging="0"/>
+        <w:jc w:val="left"/>
         <w:rPr/>
+      </w:pPr>
+      <w:r>
+        <w:rPr>
+          <w:sz w:val="20"/>
+          <w:szCs w:val="20"/>
+          <w:lang w:val="en-US"/>
+        </w:rPr>
+        <w:t>4. Collections.sort() usage.</w:t>
       </w:r>
     </w:p>
     <w:p>
@@ -2857,104 +2917,15 @@
         </w:numPr>
         <w:ind w:left="720" w:hanging="0"/>
         <w:jc w:val="left"/>
-        <w:rPr>
-          <w:sz w:val="20"/>
-          <w:szCs w:val="20"/>
-          <w:lang w:val="en-US"/>
-        </w:rPr>
-      </w:pPr>
-      <w:r>
         <w:rPr/>
-      </w:r>
-    </w:p>
-    <w:p>
-      <w:pPr>
-        <w:pStyle w:val="Normal"/>
-        <w:widowControl w:val="false"/>
-        <w:numPr>
-          <w:ilvl w:val="0"/>
-          <w:numId w:val="0"/>
-        </w:numPr>
-        <w:ind w:left="720" w:hanging="0"/>
-        <w:jc w:val="left"/>
-        <w:rPr>
-          <w:sz w:val="20"/>
-          <w:szCs w:val="20"/>
-          <w:lang w:val="en-US"/>
-        </w:rPr>
-      </w:pPr>
-      <w:r>
-        <w:rPr/>
-      </w:r>
-    </w:p>
-    <w:p>
-      <w:pPr>
-        <w:pStyle w:val="Normal"/>
-        <w:widowControl w:val="false"/>
-        <w:numPr>
-          <w:ilvl w:val="0"/>
-          <w:numId w:val="0"/>
-        </w:numPr>
-        <w:ind w:left="720" w:hanging="0"/>
-        <w:jc w:val="left"/>
-        <w:rPr>
-          <w:sz w:val="20"/>
-          <w:szCs w:val="20"/>
-          <w:lang w:val="en-US"/>
-        </w:rPr>
-      </w:pPr>
-      <w:r>
-        <w:rPr/>
-      </w:r>
-    </w:p>
-    <w:p>
-      <w:pPr>
-        <w:pStyle w:val="Normal"/>
-        <w:widowControl w:val="false"/>
-        <w:numPr>
-          <w:ilvl w:val="0"/>
-          <w:numId w:val="0"/>
-        </w:numPr>
-        <w:ind w:left="720" w:hanging="0"/>
-        <w:jc w:val="left"/>
-        <w:rPr/>
-      </w:pPr>
-      <w:r>
-        <w:rPr>
-          <w:sz w:val="20"/>
-          <w:szCs w:val="20"/>
-          <w:lang w:val="en-US"/>
-        </w:rPr>
-        <w:t>4. Collections.sort() usage.</w:t>
-      </w:r>
-    </w:p>
-    <w:p>
-      <w:pPr>
-        <w:pStyle w:val="Normal"/>
-        <w:widowControl w:val="false"/>
-        <w:numPr>
-          <w:ilvl w:val="0"/>
-          <w:numId w:val="0"/>
-        </w:numPr>
-        <w:ind w:left="720" w:hanging="0"/>
-        <w:jc w:val="left"/>
-        <w:rPr/>
-      </w:pPr>
-      <w:r>
-        <w:rPr>
-          <w:sz w:val="20"/>
-          <w:szCs w:val="20"/>
-          <w:lang w:val="en-US"/>
-        </w:rPr>
-        <w:t xml:space="preserve">Sort a list of object by </w:t>
-      </w:r>
-      <w:r>
-        <w:rPr>
-          <w:sz w:val="20"/>
-          <w:szCs w:val="20"/>
-          <w:lang w:val="en-US"/>
-        </w:rPr>
-        <w:t>its property value.</w:t>
+      </w:pPr>
+      <w:r>
+        <w:rPr>
+          <w:sz w:val="20"/>
+          <w:szCs w:val="20"/>
+          <w:lang w:val="en-US"/>
+        </w:rPr>
+        <w:t>Sort a list of object by its property value.</w:t>
       </w:r>
     </w:p>
     <w:p>
@@ -3853,7 +3824,11 @@
         </w:rPr>
       </w:pPr>
       <w:r>
-        <w:rPr/>
+        <w:rPr>
+          <w:sz w:val="20"/>
+          <w:szCs w:val="20"/>
+          <w:lang w:val="en-US"/>
+        </w:rPr>
       </w:r>
     </w:p>
     <w:p>
@@ -4049,23 +4024,13 @@
         <w:ind w:left="0" w:hanging="0"/>
         <w:jc w:val="left"/>
         <w:rPr>
-          <w:rFonts w:ascii="Consolas" w:hAnsi="Consolas" w:eastAsia="Consolas" w:cs=""/>
-          <w:color w:val="000000"/>
-          <w:kern w:val="2"/>
-          <w:sz w:val="20"/>
-          <w:szCs w:val="24"/>
-          <w:lang w:val="en-US" w:eastAsia="zh-CN" w:bidi="ar-SA"/>
-        </w:rPr>
-      </w:pPr>
-      <w:r>
-        <w:rPr>
-          <w:rFonts w:eastAsia="Consolas" w:cs="" w:ascii="Consolas" w:hAnsi="Consolas"/>
-          <w:color w:val="000000"/>
-          <w:kern w:val="2"/>
-          <w:sz w:val="20"/>
-          <w:szCs w:val="24"/>
-          <w:lang w:val="en-US" w:eastAsia="zh-CN" w:bidi="ar-SA"/>
-        </w:rPr>
+          <w:sz w:val="20"/>
+          <w:szCs w:val="20"/>
+          <w:lang w:val="en-US"/>
+        </w:rPr>
+      </w:pPr>
+      <w:r>
+        <w:rPr/>
       </w:r>
     </w:p>
     <w:p>
@@ -4091,6 +4056,20 @@
         <w:widowControl w:val="false"/>
         <w:ind w:left="0" w:hanging="0"/>
         <w:jc w:val="left"/>
+        <w:rPr>
+          <w:rFonts w:ascii="Menlo;Monaco;Consolas;Courier New;monospace" w:hAnsi="Menlo;Monaco;Consolas;Courier New;monospace"/>
+          <w:b w:val="false"/>
+          <w:b w:val="false"/>
+          <w:i w:val="false"/>
+          <w:i w:val="false"/>
+          <w:caps w:val="false"/>
+          <w:smallCaps w:val="false"/>
+          <w:color w:val="313131"/>
+          <w:spacing w:val="0"/>
+          <w:sz w:val="18"/>
+        </w:rPr>
+      </w:pPr>
+      <w:r>
         <w:rPr>
           <w:rFonts w:ascii="Menlo;Monaco;Consolas;Courier New;monospace" w:hAnsi="Menlo;Monaco;Consolas;Courier New;monospace"/>
           <w:b w:val="false"/>
@@ -4099,18 +4078,6 @@
           <w:smallCaps w:val="false"/>
           <w:color w:val="313131"/>
           <w:spacing w:val="0"/>
-          <w:sz w:val="18"/>
-        </w:rPr>
-      </w:pPr>
-      <w:r>
-        <w:rPr>
-          <w:rFonts w:ascii="Menlo;Monaco;Consolas;Courier New;monospace" w:hAnsi="Menlo;Monaco;Consolas;Courier New;monospace"/>
-          <w:b w:val="false"/>
-          <w:i w:val="false"/>
-          <w:caps w:val="false"/>
-          <w:smallCaps w:val="false"/>
-          <w:color w:val="313131"/>
-          <w:spacing w:val="0"/>
           <w:sz w:val="20"/>
           <w:szCs w:val="20"/>
           <w:lang w:val="en-US"/>
@@ -4196,6 +4163,8 @@
         <w:rPr>
           <w:rFonts w:ascii="Menlo;Monaco;Consolas;Courier New;monospace" w:hAnsi="Menlo;Monaco;Consolas;Courier New;monospace"/>
           <w:b w:val="false"/>
+          <w:b w:val="false"/>
+          <w:i w:val="false"/>
           <w:i w:val="false"/>
           <w:caps w:val="false"/>
           <w:smallCaps w:val="false"/>
@@ -4253,6 +4222,8 @@
           <w:rStyle w:val="SourceText"/>
           <w:rFonts w:ascii="Consolas" w:hAnsi="Consolas" w:eastAsia="Consolas" w:cs=""/>
           <w:b/>
+          <w:b/>
+          <w:i w:val="false"/>
           <w:i w:val="false"/>
           <w:caps w:val="false"/>
           <w:smallCaps w:val="false"/>
@@ -4266,18 +4237,75 @@
         </w:rPr>
       </w:pPr>
       <w:r>
+        <w:rPr>
+          <w:rFonts w:eastAsia="Consolas" w:cs="" w:ascii="Consolas" w:hAnsi="Consolas"/>
+          <w:b/>
+          <w:i w:val="false"/>
+          <w:caps w:val="false"/>
+          <w:smallCaps w:val="false"/>
+          <w:color w:val="000000"/>
+          <w:spacing w:val="0"/>
+          <w:kern w:val="2"/>
+          <w:sz w:val="20"/>
+          <w:szCs w:val="24"/>
+          <w:highlight w:val="white"/>
+          <w:lang w:val="en-US" w:eastAsia="zh-CN" w:bidi="ar-SA"/>
+        </w:rPr>
+      </w:r>
+    </w:p>
+    <w:p>
+      <w:pPr>
+        <w:pStyle w:val="Normal"/>
+        <w:widowControl w:val="false"/>
+        <w:numPr>
+          <w:ilvl w:val="0"/>
+          <w:numId w:val="0"/>
+        </w:numPr>
+        <w:ind w:hanging="0"/>
+        <w:jc w:val="left"/>
         <w:rPr/>
-      </w:r>
-    </w:p>
-    <w:p>
-      <w:pPr>
-        <w:pStyle w:val="Normal"/>
-        <w:widowControl w:val="false"/>
-        <w:numPr>
-          <w:ilvl w:val="0"/>
-          <w:numId w:val="0"/>
-        </w:numPr>
-        <w:ind w:left="720" w:hanging="0"/>
+      </w:pPr>
+      <w:r>
+        <w:rPr>
+          <w:sz w:val="20"/>
+          <w:szCs w:val="20"/>
+          <w:lang w:val="en-US"/>
+        </w:rPr>
+        <w:t>7. ArrayDeque vs Linkedlist</w:t>
+      </w:r>
+    </w:p>
+    <w:p>
+      <w:pPr>
+        <w:pStyle w:val="Normal"/>
+        <w:widowControl w:val="false"/>
+        <w:numPr>
+          <w:ilvl w:val="0"/>
+          <w:numId w:val="0"/>
+        </w:numPr>
+        <w:jc w:val="left"/>
+        <w:rPr>
+          <w:sz w:val="20"/>
+          <w:szCs w:val="20"/>
+          <w:lang w:val="en-US"/>
+        </w:rPr>
+      </w:pPr>
+      <w:r>
+        <w:rPr>
+          <w:sz w:val="20"/>
+          <w:szCs w:val="20"/>
+          <w:lang w:val="en-US"/>
+        </w:rPr>
+      </w:r>
+    </w:p>
+    <w:p>
+      <w:pPr>
+        <w:pStyle w:val="Normal"/>
+        <w:widowControl w:val="false"/>
+        <w:numPr>
+          <w:ilvl w:val="0"/>
+          <w:numId w:val="0"/>
+        </w:numPr>
+        <w:ind w:hanging="0"/>
         <w:jc w:val="left"/>
         <w:rPr/>
       </w:pPr>
@@ -4287,67 +4315,89 @@
           <w:szCs w:val="20"/>
           <w:lang w:val="en-US"/>
         </w:rPr>
-        <w:t xml:space="preserve">7. </w:t>
-      </w:r>
-      <w:r>
-        <w:rPr>
-          <w:sz w:val="20"/>
-          <w:szCs w:val="20"/>
-          <w:lang w:val="en-US"/>
-        </w:rPr>
-        <w:t>ArrayDeque vs Linkedlist</w:t>
-      </w:r>
-    </w:p>
-    <w:p>
-      <w:pPr>
-        <w:pStyle w:val="Normal"/>
-        <w:widowControl w:val="false"/>
-        <w:numPr>
-          <w:ilvl w:val="0"/>
-          <w:numId w:val="0"/>
-        </w:numPr>
-        <w:jc w:val="left"/>
-        <w:rPr>
-          <w:sz w:val="20"/>
-          <w:szCs w:val="20"/>
-          <w:lang w:val="en-US"/>
-        </w:rPr>
-      </w:pPr>
-      <w:r>
-        <w:rPr>
-          <w:sz w:val="20"/>
-          <w:szCs w:val="20"/>
-          <w:lang w:val="en-US"/>
-        </w:rPr>
-      </w:r>
-    </w:p>
-    <w:p>
-      <w:pPr>
-        <w:pStyle w:val="Normal"/>
-        <w:widowControl w:val="false"/>
-        <w:numPr>
-          <w:ilvl w:val="0"/>
-          <w:numId w:val="0"/>
-        </w:numPr>
-        <w:ind w:left="720" w:hanging="0"/>
-        <w:jc w:val="left"/>
+        <w:t>8. The usage of priority queue.</w:t>
+      </w:r>
+    </w:p>
+    <w:p>
+      <w:pPr>
+        <w:pStyle w:val="Normal"/>
+        <w:widowControl w:val="false"/>
+        <w:numPr>
+          <w:ilvl w:val="0"/>
+          <w:numId w:val="0"/>
+        </w:numPr>
+        <w:ind w:hanging="0"/>
+        <w:jc w:val="left"/>
+        <w:rPr>
+          <w:sz w:val="20"/>
+          <w:szCs w:val="20"/>
+          <w:lang w:val="en-US"/>
+        </w:rPr>
+      </w:pPr>
+      <w:r>
         <w:rPr/>
-      </w:pPr>
-      <w:r>
-        <w:rPr>
-          <w:sz w:val="20"/>
-          <w:szCs w:val="20"/>
-          <w:lang w:val="en-US"/>
-        </w:rPr>
-        <w:t xml:space="preserve">8. </w:t>
-      </w:r>
-      <w:r>
-        <w:rPr>
-          <w:sz w:val="20"/>
-          <w:szCs w:val="20"/>
-          <w:lang w:val="en-US"/>
-        </w:rPr>
-        <w:t>The usage of priority queue.</w:t>
+      </w:r>
+    </w:p>
+    <w:p>
+      <w:pPr>
+        <w:pStyle w:val="Normal"/>
+        <w:widowControl w:val="false"/>
+        <w:numPr>
+          <w:ilvl w:val="0"/>
+          <w:numId w:val="0"/>
+        </w:numPr>
+        <w:ind w:hanging="0"/>
+        <w:jc w:val="left"/>
+        <w:rPr/>
+      </w:pPr>
+      <w:r>
+        <w:rPr>
+          <w:sz w:val="20"/>
+          <w:szCs w:val="20"/>
+          <w:lang w:val="en-US"/>
+        </w:rPr>
+        <w:t>9. HashMap, LinkedHashMap and HashMap’s implementation</w:t>
+      </w:r>
+    </w:p>
+    <w:p>
+      <w:pPr>
+        <w:pStyle w:val="Normal"/>
+        <w:widowControl w:val="false"/>
+        <w:numPr>
+          <w:ilvl w:val="0"/>
+          <w:numId w:val="0"/>
+        </w:numPr>
+        <w:ind w:hanging="0"/>
+        <w:jc w:val="left"/>
+        <w:rPr>
+          <w:sz w:val="20"/>
+          <w:szCs w:val="20"/>
+          <w:lang w:val="en-US"/>
+        </w:rPr>
+      </w:pPr>
+      <w:r>
+        <w:rPr/>
+      </w:r>
+    </w:p>
+    <w:p>
+      <w:pPr>
+        <w:pStyle w:val="Normal"/>
+        <w:widowControl w:val="false"/>
+        <w:numPr>
+          <w:ilvl w:val="0"/>
+          <w:numId w:val="0"/>
+        </w:numPr>
+        <w:ind w:hanging="0"/>
+        <w:jc w:val="left"/>
+        <w:rPr/>
+      </w:pPr>
+      <w:r>
+        <w:rPr>
+          <w:sz w:val="20"/>
+          <w:szCs w:val="20"/>
+          <w:lang w:val="en-US"/>
+        </w:rPr>
+        <w:t>10. Autoclosable?</w:t>
       </w:r>
     </w:p>
     <w:sectPr>
@@ -4361,217 +4411,6 @@
     </w:sectPr>
   </w:body>
 </w:document>
-</file>
-
-<file path=word/numbering.xml><?xml version="1.0" encoding="utf-8"?>
-<w:numbering xmlns:w="http://schemas.openxmlformats.org/wordprocessingml/2006/main" xmlns:o="urn:schemas-microsoft-com:office:office" xmlns:r="http://schemas.openxmlformats.org/officeDocument/2006/relationships" xmlns:v="urn:schemas-microsoft-com:vml">
-  <w:abstractNum w:abstractNumId="1">
-    <w:lvl w:ilvl="0">
-      <w:start w:val="1"/>
-      <w:numFmt w:val="decimal"/>
-      <w:suff w:val="space"/>
-      <w:lvlText w:val="%1."/>
-      <w:lvlJc w:val="left"/>
-      <w:pPr>
-        <w:ind w:left="720" w:hanging="0"/>
-      </w:pPr>
-    </w:lvl>
-    <w:lvl w:ilvl="1">
-      <w:start w:val="1"/>
-      <w:numFmt w:val="decimal"/>
-      <w:lvlText w:val="%2."/>
-      <w:lvlJc w:val="left"/>
-      <w:pPr>
-        <w:tabs>
-          <w:tab w:val="num" w:pos="1080"/>
-        </w:tabs>
-        <w:ind w:left="1080" w:hanging="360"/>
-      </w:pPr>
-    </w:lvl>
-    <w:lvl w:ilvl="2">
-      <w:start w:val="1"/>
-      <w:numFmt w:val="decimal"/>
-      <w:lvlText w:val="%3."/>
-      <w:lvlJc w:val="left"/>
-      <w:pPr>
-        <w:tabs>
-          <w:tab w:val="num" w:pos="1440"/>
-        </w:tabs>
-        <w:ind w:left="1440" w:hanging="360"/>
-      </w:pPr>
-    </w:lvl>
-    <w:lvl w:ilvl="3">
-      <w:start w:val="1"/>
-      <w:numFmt w:val="decimal"/>
-      <w:lvlText w:val="%4."/>
-      <w:lvlJc w:val="left"/>
-      <w:pPr>
-        <w:tabs>
-          <w:tab w:val="num" w:pos="1800"/>
-        </w:tabs>
-        <w:ind w:left="1800" w:hanging="360"/>
-      </w:pPr>
-    </w:lvl>
-    <w:lvl w:ilvl="4">
-      <w:start w:val="1"/>
-      <w:numFmt w:val="decimal"/>
-      <w:lvlText w:val="%5."/>
-      <w:lvlJc w:val="left"/>
-      <w:pPr>
-        <w:tabs>
-          <w:tab w:val="num" w:pos="2160"/>
-        </w:tabs>
-        <w:ind w:left="2160" w:hanging="360"/>
-      </w:pPr>
-    </w:lvl>
-    <w:lvl w:ilvl="5">
-      <w:start w:val="1"/>
-      <w:numFmt w:val="decimal"/>
-      <w:lvlText w:val="%6."/>
-      <w:lvlJc w:val="left"/>
-      <w:pPr>
-        <w:tabs>
-          <w:tab w:val="num" w:pos="2520"/>
-        </w:tabs>
-        <w:ind w:left="2520" w:hanging="360"/>
-      </w:pPr>
-    </w:lvl>
-    <w:lvl w:ilvl="6">
-      <w:start w:val="1"/>
-      <w:numFmt w:val="decimal"/>
-      <w:lvlText w:val="%7."/>
-      <w:lvlJc w:val="left"/>
-      <w:pPr>
-        <w:tabs>
-          <w:tab w:val="num" w:pos="2880"/>
-        </w:tabs>
-        <w:ind w:left="2880" w:hanging="360"/>
-      </w:pPr>
-    </w:lvl>
-    <w:lvl w:ilvl="7">
-      <w:start w:val="1"/>
-      <w:numFmt w:val="decimal"/>
-      <w:lvlText w:val="%8."/>
-      <w:lvlJc w:val="left"/>
-      <w:pPr>
-        <w:tabs>
-          <w:tab w:val="num" w:pos="3240"/>
-        </w:tabs>
-        <w:ind w:left="3240" w:hanging="360"/>
-      </w:pPr>
-    </w:lvl>
-    <w:lvl w:ilvl="8">
-      <w:start w:val="1"/>
-      <w:numFmt w:val="decimal"/>
-      <w:lvlText w:val="%9."/>
-      <w:lvlJc w:val="left"/>
-      <w:pPr>
-        <w:tabs>
-          <w:tab w:val="num" w:pos="3600"/>
-        </w:tabs>
-        <w:ind w:left="3600" w:hanging="360"/>
-      </w:pPr>
-    </w:lvl>
-  </w:abstractNum>
-  <w:abstractNum w:abstractNumId="2">
-    <w:lvl w:ilvl="0">
-      <w:start w:val="1"/>
-      <w:numFmt w:val="none"/>
-      <w:suff w:val="nothing"/>
-      <w:lvlText w:val=""/>
-      <w:lvlJc w:val="left"/>
-      <w:pPr>
-        <w:ind w:left="0" w:hanging="0"/>
-      </w:pPr>
-    </w:lvl>
-    <w:lvl w:ilvl="1">
-      <w:start w:val="1"/>
-      <w:numFmt w:val="none"/>
-      <w:suff w:val="nothing"/>
-      <w:lvlText w:val=""/>
-      <w:lvlJc w:val="left"/>
-      <w:pPr>
-        <w:ind w:left="0" w:hanging="0"/>
-      </w:pPr>
-    </w:lvl>
-    <w:lvl w:ilvl="2">
-      <w:start w:val="1"/>
-      <w:numFmt w:val="none"/>
-      <w:suff w:val="nothing"/>
-      <w:lvlText w:val=""/>
-      <w:lvlJc w:val="left"/>
-      <w:pPr>
-        <w:ind w:left="0" w:hanging="0"/>
-      </w:pPr>
-    </w:lvl>
-    <w:lvl w:ilvl="3">
-      <w:start w:val="1"/>
-      <w:numFmt w:val="none"/>
-      <w:suff w:val="nothing"/>
-      <w:lvlText w:val=""/>
-      <w:lvlJc w:val="left"/>
-      <w:pPr>
-        <w:ind w:left="0" w:hanging="0"/>
-      </w:pPr>
-    </w:lvl>
-    <w:lvl w:ilvl="4">
-      <w:start w:val="1"/>
-      <w:numFmt w:val="none"/>
-      <w:suff w:val="nothing"/>
-      <w:lvlText w:val=""/>
-      <w:lvlJc w:val="left"/>
-      <w:pPr>
-        <w:ind w:left="0" w:hanging="0"/>
-      </w:pPr>
-    </w:lvl>
-    <w:lvl w:ilvl="5">
-      <w:start w:val="1"/>
-      <w:numFmt w:val="none"/>
-      <w:suff w:val="nothing"/>
-      <w:lvlText w:val=""/>
-      <w:lvlJc w:val="left"/>
-      <w:pPr>
-        <w:ind w:left="0" w:hanging="0"/>
-      </w:pPr>
-    </w:lvl>
-    <w:lvl w:ilvl="6">
-      <w:start w:val="1"/>
-      <w:numFmt w:val="none"/>
-      <w:suff w:val="nothing"/>
-      <w:lvlText w:val=""/>
-      <w:lvlJc w:val="left"/>
-      <w:pPr>
-        <w:ind w:left="0" w:hanging="0"/>
-      </w:pPr>
-    </w:lvl>
-    <w:lvl w:ilvl="7">
-      <w:start w:val="1"/>
-      <w:numFmt w:val="none"/>
-      <w:suff w:val="nothing"/>
-      <w:lvlText w:val=""/>
-      <w:lvlJc w:val="left"/>
-      <w:pPr>
-        <w:ind w:left="0" w:hanging="0"/>
-      </w:pPr>
-    </w:lvl>
-    <w:lvl w:ilvl="8">
-      <w:start w:val="1"/>
-      <w:numFmt w:val="none"/>
-      <w:suff w:val="nothing"/>
-      <w:lvlText w:val=""/>
-      <w:lvlJc w:val="left"/>
-      <w:pPr>
-        <w:ind w:left="0" w:hanging="0"/>
-      </w:pPr>
-    </w:lvl>
-  </w:abstractNum>
-  <w:num w:numId="1">
-    <w:abstractNumId w:val="1"/>
-  </w:num>
-  <w:num w:numId="2">
-    <w:abstractNumId w:val="2"/>
-  </w:num>
-</w:numbering>
 </file>
 
 <file path=word/styles.xml><?xml version="1.0" encoding="utf-8"?>
@@ -4848,7 +4687,7 @@
     </w:pPr>
     <w:rPr>
       <w:rFonts w:ascii="Calibri" w:hAnsi="Calibri" w:eastAsia="宋体" w:cs="" w:asciiTheme="minorHAnsi" w:cstheme="minorBidi" w:eastAsiaTheme="minorEastAsia" w:hAnsiTheme="minorHAnsi"/>
-      <w:color w:val="auto"/>
+      <w:color w:val="00000A"/>
       <w:kern w:val="2"/>
       <w:sz w:val="21"/>
       <w:szCs w:val="24"/>

</xml_diff>

<commit_message>
add a bunch of new files
</commit_message>
<xml_diff>
--- a/ProgrammingLanguage/Java/JDK_API.docx
+++ b/ProgrammingLanguage/Java/JDK_API.docx
@@ -4398,6 +4398,76 @@
           <w:lang w:val="en-US"/>
         </w:rPr>
         <w:t>10. Autoclosable?</w:t>
+      </w:r>
+    </w:p>
+    <w:p>
+      <w:pPr>
+        <w:pStyle w:val="Normal"/>
+        <w:widowControl w:val="false"/>
+        <w:numPr>
+          <w:ilvl w:val="0"/>
+          <w:numId w:val="0"/>
+        </w:numPr>
+        <w:ind w:hanging="0"/>
+        <w:jc w:val="left"/>
+        <w:rPr>
+          <w:sz w:val="20"/>
+          <w:szCs w:val="20"/>
+          <w:lang w:val="en-US"/>
+        </w:rPr>
+      </w:pPr>
+      <w:r>
+        <w:rPr/>
+      </w:r>
+    </w:p>
+    <w:p>
+      <w:pPr>
+        <w:pStyle w:val="Normal"/>
+        <w:widowControl w:val="false"/>
+        <w:numPr>
+          <w:ilvl w:val="0"/>
+          <w:numId w:val="0"/>
+        </w:numPr>
+        <w:ind w:hanging="0"/>
+        <w:jc w:val="left"/>
+        <w:rPr>
+          <w:sz w:val="20"/>
+          <w:szCs w:val="20"/>
+          <w:lang w:val="en-US"/>
+        </w:rPr>
+      </w:pPr>
+      <w:r>
+        <w:rPr/>
+      </w:r>
+      <w:r>
+        <w:br w:type="page"/>
+      </w:r>
+    </w:p>
+    <w:p>
+      <w:pPr>
+        <w:pStyle w:val="Normal"/>
+        <w:widowControl w:val="false"/>
+        <w:numPr>
+          <w:ilvl w:val="0"/>
+          <w:numId w:val="0"/>
+        </w:numPr>
+        <w:ind w:hanging="0"/>
+        <w:jc w:val="left"/>
+        <w:rPr>
+          <w:rFonts w:ascii="Raleway;sans-serif" w:hAnsi="Raleway;sans-serif" w:cstheme="minorBidi"/>
+          <w:b w:val="false"/>
+          <w:i w:val="false"/>
+          <w:caps w:val="false"/>
+          <w:smallCaps w:val="false"/>
+          <w:color w:val="000000"/>
+          <w:spacing w:val="0"/>
+          <w:sz w:val="24"/>
+          <w:szCs w:val="20"/>
+          <w:lang w:val="en-US"/>
+        </w:rPr>
+      </w:pPr>
+      <w:r>
+        <w:rPr/>
       </w:r>
     </w:p>
     <w:sectPr>
@@ -4694,6 +4764,23 @@
       <w:lang w:val="en-US" w:eastAsia="zh-CN" w:bidi="ar-SA"/>
     </w:rPr>
   </w:style>
+  <w:style w:type="paragraph" w:styleId="Heading3">
+    <w:name w:val="Heading 3"/>
+    <w:basedOn w:val="Heading"/>
+    <w:next w:val="TextBody"/>
+    <w:qFormat/>
+    <w:pPr>
+      <w:spacing w:before="140" w:after="120"/>
+      <w:outlineLvl w:val="2"/>
+    </w:pPr>
+    <w:rPr>
+      <w:rFonts w:ascii="Liberation Serif" w:hAnsi="Liberation Serif" w:eastAsia="Noto Sans CJK SC Regular" w:cs="Lohit Devanagari"/>
+      <w:b/>
+      <w:bCs/>
+      <w:sz w:val="28"/>
+      <w:szCs w:val="28"/>
+    </w:rPr>
+  </w:style>
   <w:style w:type="character" w:styleId="DefaultParagraphFont" w:default="1">
     <w:name w:val="Default Paragraph Font"/>
     <w:uiPriority w:val="0"/>
@@ -4731,6 +4818,22 @@
     <w:qFormat/>
     <w:rPr>
       <w:rFonts w:ascii="Liberation Mono" w:hAnsi="Liberation Mono" w:eastAsia="DejaVu Sans Mono" w:cs="Liberation Mono"/>
+    </w:rPr>
+  </w:style>
+  <w:style w:type="character" w:styleId="InternetLink">
+    <w:name w:val="Internet Link"/>
+    <w:rPr>
+      <w:color w:val="000080"/>
+      <w:u w:val="single"/>
+      <w:lang w:val="zxx" w:eastAsia="zxx" w:bidi="zxx"/>
+    </w:rPr>
+  </w:style>
+  <w:style w:type="character" w:styleId="Emphasis">
+    <w:name w:val="Emphasis"/>
+    <w:qFormat/>
+    <w:rPr>
+      <w:i/>
+      <w:iCs/>
     </w:rPr>
   </w:style>
   <w:style w:type="paragraph" w:styleId="Heading">

</xml_diff>